<commit_message>
Método de añadir contacto en progreso
</commit_message>
<xml_diff>
--- a/guias/guia-lógica-agenda.docx
+++ b/guias/guia-lógica-agenda.docx
@@ -50,7 +50,7 @@
         </w:tblBorders>
         <w:tblCellMar>
           <w:top w:w="55" w:type="dxa"/>
-          <w:left w:w="54" w:type="dxa"/>
+          <w:left w:w="53" w:type="dxa"/>
           <w:bottom w:w="55" w:type="dxa"/>
           <w:right w:w="55" w:type="dxa"/>
         </w:tblCellMar>
@@ -172,6 +172,7 @@
           <w:tcPr>
             <w:tcW w:w="3324" w:type="dxa"/>
             <w:tcBorders>
+              <w:top w:val="single" w:sz="2" w:space="0" w:color="000000"/>
               <w:left w:val="single" w:sz="2" w:space="0" w:color="000000"/>
               <w:bottom w:val="single" w:sz="2" w:space="0" w:color="000000"/>
               <w:insideH w:val="single" w:sz="2" w:space="0" w:color="000000"/>
@@ -194,6 +195,7 @@
           <w:tcPr>
             <w:tcW w:w="3324" w:type="dxa"/>
             <w:tcBorders>
+              <w:top w:val="single" w:sz="2" w:space="0" w:color="000000"/>
               <w:left w:val="single" w:sz="2" w:space="0" w:color="000000"/>
               <w:bottom w:val="single" w:sz="2" w:space="0" w:color="000000"/>
               <w:right w:val="single" w:sz="2" w:space="0" w:color="000000"/>
@@ -244,28 +246,30 @@
           <w:tcPr>
             <w:tcW w:w="3324" w:type="dxa"/>
             <w:tcBorders>
-              <w:left w:val="single" w:sz="2" w:space="0" w:color="000000"/>
-              <w:bottom w:val="single" w:sz="2" w:space="0" w:color="000000"/>
-              <w:insideH w:val="single" w:sz="2" w:space="0" w:color="000000"/>
-            </w:tcBorders>
-            <w:shd w:fill="auto" w:val="clear"/>
-          </w:tcPr>
-          <w:p>
-            <w:pPr>
-              <w:pStyle w:val="TableContents"/>
-              <w:jc w:val="center"/>
-              <w:rPr/>
-            </w:pPr>
-            <w:r>
-              <w:rPr/>
-              <w:t>Juan</w:t>
-            </w:r>
-          </w:p>
-        </w:tc>
-        <w:tc>
-          <w:tcPr>
-            <w:tcW w:w="3324" w:type="dxa"/>
-            <w:tcBorders>
+              <w:top w:val="single" w:sz="2" w:space="0" w:color="000000"/>
+              <w:left w:val="single" w:sz="2" w:space="0" w:color="000000"/>
+              <w:bottom w:val="single" w:sz="2" w:space="0" w:color="000000"/>
+              <w:insideH w:val="single" w:sz="2" w:space="0" w:color="000000"/>
+            </w:tcBorders>
+            <w:shd w:fill="auto" w:val="clear"/>
+          </w:tcPr>
+          <w:p>
+            <w:pPr>
+              <w:pStyle w:val="TableContents"/>
+              <w:jc w:val="center"/>
+              <w:rPr/>
+            </w:pPr>
+            <w:r>
+              <w:rPr/>
+              <w:t>Null</w:t>
+            </w:r>
+          </w:p>
+        </w:tc>
+        <w:tc>
+          <w:tcPr>
+            <w:tcW w:w="3324" w:type="dxa"/>
+            <w:tcBorders>
+              <w:top w:val="single" w:sz="2" w:space="0" w:color="000000"/>
               <w:left w:val="single" w:sz="2" w:space="0" w:color="000000"/>
               <w:bottom w:val="single" w:sz="2" w:space="0" w:color="000000"/>
               <w:right w:val="single" w:sz="2" w:space="0" w:color="000000"/>
@@ -282,7 +286,7 @@
             </w:pPr>
             <w:r>
               <w:rPr/>
-              <w:t>3217889246</w:t>
+              <w:t>null</w:t>
             </w:r>
           </w:p>
         </w:tc>
@@ -316,27 +320,30 @@
           <w:tcPr>
             <w:tcW w:w="3324" w:type="dxa"/>
             <w:tcBorders>
-              <w:left w:val="single" w:sz="2" w:space="0" w:color="000000"/>
-              <w:bottom w:val="single" w:sz="2" w:space="0" w:color="000000"/>
-              <w:insideH w:val="single" w:sz="2" w:space="0" w:color="000000"/>
-            </w:tcBorders>
-            <w:shd w:fill="auto" w:val="clear"/>
-          </w:tcPr>
-          <w:p>
-            <w:pPr>
-              <w:pStyle w:val="TableContents"/>
-              <w:jc w:val="center"/>
-              <w:rPr/>
-            </w:pPr>
-            <w:r>
-              <w:rPr/>
-            </w:r>
-          </w:p>
-        </w:tc>
-        <w:tc>
-          <w:tcPr>
-            <w:tcW w:w="3324" w:type="dxa"/>
-            <w:tcBorders>
+              <w:top w:val="single" w:sz="2" w:space="0" w:color="000000"/>
+              <w:left w:val="single" w:sz="2" w:space="0" w:color="000000"/>
+              <w:bottom w:val="single" w:sz="2" w:space="0" w:color="000000"/>
+              <w:insideH w:val="single" w:sz="2" w:space="0" w:color="000000"/>
+            </w:tcBorders>
+            <w:shd w:fill="auto" w:val="clear"/>
+          </w:tcPr>
+          <w:p>
+            <w:pPr>
+              <w:pStyle w:val="TableContents"/>
+              <w:jc w:val="center"/>
+              <w:rPr/>
+            </w:pPr>
+            <w:r>
+              <w:rPr/>
+              <w:t>Camilo</w:t>
+            </w:r>
+          </w:p>
+        </w:tc>
+        <w:tc>
+          <w:tcPr>
+            <w:tcW w:w="3324" w:type="dxa"/>
+            <w:tcBorders>
+              <w:top w:val="single" w:sz="2" w:space="0" w:color="000000"/>
               <w:left w:val="single" w:sz="2" w:space="0" w:color="000000"/>
               <w:bottom w:val="single" w:sz="2" w:space="0" w:color="000000"/>
               <w:right w:val="single" w:sz="2" w:space="0" w:color="000000"/>
@@ -353,6 +360,7 @@
             </w:pPr>
             <w:r>
               <w:rPr/>
+              <w:t>3186413247</w:t>
             </w:r>
           </w:p>
         </w:tc>
@@ -386,27 +394,29 @@
           <w:tcPr>
             <w:tcW w:w="3324" w:type="dxa"/>
             <w:tcBorders>
-              <w:left w:val="single" w:sz="2" w:space="0" w:color="000000"/>
-              <w:bottom w:val="single" w:sz="2" w:space="0" w:color="000000"/>
-              <w:insideH w:val="single" w:sz="2" w:space="0" w:color="000000"/>
-            </w:tcBorders>
-            <w:shd w:fill="auto" w:val="clear"/>
-          </w:tcPr>
-          <w:p>
-            <w:pPr>
-              <w:pStyle w:val="TableContents"/>
-              <w:jc w:val="center"/>
-              <w:rPr/>
-            </w:pPr>
-            <w:r>
-              <w:rPr/>
-            </w:r>
-          </w:p>
-        </w:tc>
-        <w:tc>
-          <w:tcPr>
-            <w:tcW w:w="3324" w:type="dxa"/>
-            <w:tcBorders>
+              <w:top w:val="single" w:sz="2" w:space="0" w:color="000000"/>
+              <w:left w:val="single" w:sz="2" w:space="0" w:color="000000"/>
+              <w:bottom w:val="single" w:sz="2" w:space="0" w:color="000000"/>
+              <w:insideH w:val="single" w:sz="2" w:space="0" w:color="000000"/>
+            </w:tcBorders>
+            <w:shd w:fill="auto" w:val="clear"/>
+          </w:tcPr>
+          <w:p>
+            <w:pPr>
+              <w:pStyle w:val="TableContents"/>
+              <w:jc w:val="center"/>
+              <w:rPr/>
+            </w:pPr>
+            <w:r>
+              <w:rPr/>
+            </w:r>
+          </w:p>
+        </w:tc>
+        <w:tc>
+          <w:tcPr>
+            <w:tcW w:w="3324" w:type="dxa"/>
+            <w:tcBorders>
+              <w:top w:val="single" w:sz="2" w:space="0" w:color="000000"/>
               <w:left w:val="single" w:sz="2" w:space="0" w:color="000000"/>
               <w:bottom w:val="single" w:sz="2" w:space="0" w:color="000000"/>
               <w:right w:val="single" w:sz="2" w:space="0" w:color="000000"/>
@@ -456,27 +466,29 @@
           <w:tcPr>
             <w:tcW w:w="3324" w:type="dxa"/>
             <w:tcBorders>
-              <w:left w:val="single" w:sz="2" w:space="0" w:color="000000"/>
-              <w:bottom w:val="single" w:sz="2" w:space="0" w:color="000000"/>
-              <w:insideH w:val="single" w:sz="2" w:space="0" w:color="000000"/>
-            </w:tcBorders>
-            <w:shd w:fill="auto" w:val="clear"/>
-          </w:tcPr>
-          <w:p>
-            <w:pPr>
-              <w:pStyle w:val="TableContents"/>
-              <w:jc w:val="center"/>
-              <w:rPr/>
-            </w:pPr>
-            <w:r>
-              <w:rPr/>
-            </w:r>
-          </w:p>
-        </w:tc>
-        <w:tc>
-          <w:tcPr>
-            <w:tcW w:w="3324" w:type="dxa"/>
-            <w:tcBorders>
+              <w:top w:val="single" w:sz="2" w:space="0" w:color="000000"/>
+              <w:left w:val="single" w:sz="2" w:space="0" w:color="000000"/>
+              <w:bottom w:val="single" w:sz="2" w:space="0" w:color="000000"/>
+              <w:insideH w:val="single" w:sz="2" w:space="0" w:color="000000"/>
+            </w:tcBorders>
+            <w:shd w:fill="auto" w:val="clear"/>
+          </w:tcPr>
+          <w:p>
+            <w:pPr>
+              <w:pStyle w:val="TableContents"/>
+              <w:jc w:val="center"/>
+              <w:rPr/>
+            </w:pPr>
+            <w:r>
+              <w:rPr/>
+            </w:r>
+          </w:p>
+        </w:tc>
+        <w:tc>
+          <w:tcPr>
+            <w:tcW w:w="3324" w:type="dxa"/>
+            <w:tcBorders>
+              <w:top w:val="single" w:sz="2" w:space="0" w:color="000000"/>
               <w:left w:val="single" w:sz="2" w:space="0" w:color="000000"/>
               <w:bottom w:val="single" w:sz="2" w:space="0" w:color="000000"/>
               <w:right w:val="single" w:sz="2" w:space="0" w:color="000000"/>
@@ -577,11 +589,7 @@
       <w:pPr>
         <w:pStyle w:val="Normal"/>
         <w:jc w:val="both"/>
-        <w:rPr>
-          <w:b w:val="false"/>
-          <w:b w:val="false"/>
-          <w:bCs w:val="false"/>
-        </w:rPr>
+        <w:rPr/>
       </w:pPr>
       <w:r>
         <w:rPr>
@@ -590,6 +598,104 @@
         </w:rPr>
         <w:tab/>
         <w:t xml:space="preserve">      }</w:t>
+      </w:r>
+    </w:p>
+    <w:p>
+      <w:pPr>
+        <w:pStyle w:val="Normal"/>
+        <w:jc w:val="both"/>
+        <w:rPr/>
+      </w:pPr>
+      <w:r>
+        <w:rPr>
+          <w:b w:val="false"/>
+          <w:bCs w:val="false"/>
+        </w:rPr>
+        <w:t>Agenda[0][0]; Nombres.</w:t>
+      </w:r>
+    </w:p>
+    <w:p>
+      <w:pPr>
+        <w:pStyle w:val="Normal"/>
+        <w:jc w:val="both"/>
+        <w:rPr/>
+      </w:pPr>
+      <w:r>
+        <w:rPr>
+          <w:b w:val="false"/>
+          <w:bCs w:val="false"/>
+        </w:rPr>
+        <w:t>Agenda[0][1]; Teléfonos.</w:t>
+      </w:r>
+    </w:p>
+    <w:p>
+      <w:pPr>
+        <w:pStyle w:val="Normal"/>
+        <w:jc w:val="both"/>
+        <w:rPr>
+          <w:b w:val="false"/>
+          <w:b w:val="false"/>
+          <w:bCs w:val="false"/>
+        </w:rPr>
+      </w:pPr>
+      <w:r>
+        <w:rPr/>
+      </w:r>
+    </w:p>
+    <w:p>
+      <w:pPr>
+        <w:pStyle w:val="Normal"/>
+        <w:jc w:val="both"/>
+        <w:rPr/>
+      </w:pPr>
+      <w:r>
+        <w:rPr>
+          <w:b w:val="false"/>
+          <w:bCs w:val="false"/>
+        </w:rPr>
+        <w:t xml:space="preserve">— </w:t>
+      </w:r>
+      <w:r>
+        <w:rPr>
+          <w:b w:val="false"/>
+          <w:bCs w:val="false"/>
+        </w:rPr>
+        <w:t>Añadir Item —</w:t>
+      </w:r>
+    </w:p>
+    <w:p>
+      <w:pPr>
+        <w:pStyle w:val="Normal"/>
+        <w:jc w:val="both"/>
+        <w:rPr/>
+      </w:pPr>
+      <w:r>
+        <w:rPr>
+          <w:b w:val="false"/>
+          <w:bCs w:val="false"/>
+        </w:rPr>
+        <w:t xml:space="preserve">— </w:t>
+      </w:r>
+      <w:r>
+        <w:rPr>
+          <w:b w:val="false"/>
+          <w:bCs w:val="false"/>
+        </w:rPr>
+        <w:t>Ordenar Items —</w:t>
+      </w:r>
+    </w:p>
+    <w:p>
+      <w:pPr>
+        <w:pStyle w:val="Normal"/>
+        <w:jc w:val="both"/>
+        <w:rPr>
+          <w:b w:val="false"/>
+          <w:b w:val="false"/>
+          <w:bCs w:val="false"/>
+        </w:rPr>
+      </w:pPr>
+      <w:r>
+        <w:rPr/>
       </w:r>
     </w:p>
     <w:sectPr>
@@ -599,6 +705,7 @@
       <w:pgNumType w:fmt="decimal"/>
       <w:formProt w:val="false"/>
       <w:textDirection w:val="lrTb"/>
+      <w:docGrid w:type="default" w:linePitch="100" w:charSpace="0"/>
     </w:sectPr>
   </w:body>
 </w:document>
@@ -611,15 +718,12 @@
       <w:rPr>
         <w:rFonts w:ascii="Liberation Serif" w:hAnsi="Liberation Serif" w:eastAsia="Arial Unicode MS" w:cs="Lucida Sans"/>
         <w:kern w:val="2"/>
-        <w:sz w:val="24"/>
         <w:szCs w:val="24"/>
         <w:lang w:val="es-CO" w:eastAsia="zh-CN" w:bidi="hi-IN"/>
       </w:rPr>
     </w:rPrDefault>
     <w:pPrDefault>
-      <w:pPr>
-        <w:widowControl/>
-      </w:pPr>
+      <w:pPr/>
     </w:pPrDefault>
   </w:docDefaults>
   <w:style w:type="paragraph" w:styleId="Normal">
@@ -627,6 +731,8 @@
     <w:qFormat/>
     <w:pPr>
       <w:widowControl/>
+      <w:bidi w:val="0"/>
+      <w:jc w:val="left"/>
     </w:pPr>
     <w:rPr>
       <w:rFonts w:ascii="Liberation Serif" w:hAnsi="Liberation Serif" w:eastAsia="Arial Unicode MS" w:cs="Lucida Sans"/>

</xml_diff>